<commit_message>
dll load and dllmain
</commit_message>
<xml_diff>
--- a/DSDll.docx
+++ b/DSDll.docx
@@ -1,7 +1,396 @@
 
 <file path=word/document.xml><?xml version="1.0" encoding="utf-8"?>
-<w:document xmlns:ve="http://schemas.openxmlformats.org/markup-compatibility/2006" xmlns:o="urn:schemas-microsoft-com:office:office" xmlns:r="http://schemas.openxmlformats.org/officeDocument/2006/relationships" xmlns:m="http://schemas.openxmlformats.org/officeDocument/2006/math" xmlns:v="urn:schemas-microsoft-com:vml" xmlns:wp="http://schemas.openxmlformats.org/drawingml/2006/wordprocessingDrawing" xmlns:w10="urn:schemas-microsoft-com:office:word" xmlns:w="http://schemas.openxmlformats.org/wordprocessingml/2006/main" xmlns:wne="http://schemas.microsoft.com/office/word/2006/wordml">
+<w:document xmlns:wpc="http://schemas.microsoft.com/office/word/2010/wordprocessingCanvas" xmlns:mc="http://schemas.openxmlformats.org/markup-compatibility/2006" xmlns:o="urn:schemas-microsoft-com:office:office" xmlns:r="http://schemas.openxmlformats.org/officeDocument/2006/relationships" xmlns:m="http://schemas.openxmlformats.org/officeDocument/2006/math" xmlns:v="urn:schemas-microsoft-com:vml" xmlns:wp14="http://schemas.microsoft.com/office/word/2010/wordprocessingDrawing" xmlns:wp="http://schemas.openxmlformats.org/drawingml/2006/wordprocessingDrawing" xmlns:w10="urn:schemas-microsoft-com:office:word" xmlns:w="http://schemas.openxmlformats.org/wordprocessingml/2006/main" xmlns:w14="http://schemas.microsoft.com/office/word/2010/wordml" xmlns:wpg="http://schemas.microsoft.com/office/word/2010/wordprocessingGroup" xmlns:wpi="http://schemas.microsoft.com/office/word/2010/wordprocessingInk" xmlns:wne="http://schemas.microsoft.com/office/word/2006/wordml" xmlns:wps="http://schemas.microsoft.com/office/word/2010/wordprocessingShape" mc:Ignorable="w14 wp14">
   <w:body>
+    <w:p>
+      <w:pPr>
+        <w:pStyle w:val="a3"/>
+      </w:pPr>
+      <w:r>
+        <w:t xml:space="preserve">Тепер бібліотека є завантаженою в пам’ять і доступна для використання. Далі потрібно отримати адреси функцій, які будуть викликатись з неї. Для цього використовують функцію </w:t>
+      </w:r>
+      <w:r>
+        <w:rPr>
+          <w:lang w:val="en-US"/>
+        </w:rPr>
+        <w:t>GetProcAddress</w:t>
+      </w:r>
+      <w:r>
+        <w:t>, яка отримує на вхід дескриптор бібліотеки та ім’я функції яку необхідно завантажити</w:t>
+      </w:r>
+      <w:r>
+        <w:t xml:space="preserve">. Функція </w:t>
+      </w:r>
+      <w:r>
+        <w:rPr>
+          <w:lang w:val="en-US"/>
+        </w:rPr>
+        <w:t>GetProcAddress</w:t>
+      </w:r>
+      <w:r>
+        <w:t xml:space="preserve"> повертає значення типу </w:t>
+      </w:r>
+      <w:r>
+        <w:t>FARPROC</w:t>
+      </w:r>
+      <w:r>
+        <w:t>, це і є вказівник на потрібну функцію. Отр</w:t>
+      </w:r>
+      <w:r>
+        <w:t>и</w:t>
+      </w:r>
+      <w:r>
+        <w:t>мане значення</w:t>
+      </w:r>
+      <w:r>
+        <w:t xml:space="preserve"> за допомогою приведення типів</w:t>
+      </w:r>
+      <w:r>
+        <w:t xml:space="preserve"> необхідно привести до </w:t>
+      </w:r>
+      <w:r>
+        <w:t>правильної сигнатури. Найпростіший варіант це визначити новий тип вказівника на функцію з необхідною кількістю та типами параметрів та т</w:t>
+      </w:r>
+      <w:r>
+        <w:t xml:space="preserve">ипом значення, що вона повертає, визначити змінну цього типи та виконати приведення до нього. </w:t>
+      </w:r>
+      <w:r>
+        <w:t>Тепер з отриманою змінною вказівника можна поводитись як зі звичайною функцією — викликати з необхідними їй списком параметрів та отримувати результат її роботи.</w:t>
+      </w:r>
+    </w:p>
+    <w:p>
+      <w:pPr>
+        <w:pStyle w:val="a3"/>
+        <w:rPr>
+          <w:lang w:val="ru-RU"/>
+        </w:rPr>
+      </w:pPr>
+      <w:r>
+        <w:t xml:space="preserve">Якщо функцію з заданим ім’ям не знайдено в бібліотеці то </w:t>
+      </w:r>
+      <w:r>
+        <w:rPr>
+          <w:lang w:val="en-US"/>
+        </w:rPr>
+        <w:t>GetProcAddress</w:t>
+      </w:r>
+      <w:r>
+        <w:t xml:space="preserve"> поверне значення </w:t>
+      </w:r>
+      <w:r>
+        <w:rPr>
+          <w:lang w:val="en-US"/>
+        </w:rPr>
+        <w:t>NULL</w:t>
+      </w:r>
+      <w:r>
+        <w:t>.</w:t>
+      </w:r>
+      <w:r>
+        <w:t xml:space="preserve"> Це свідчить про те, що сталась помилка і подаль</w:t>
+      </w:r>
+      <w:r>
+        <w:t>ш</w:t>
+      </w:r>
+      <w:r>
+        <w:t>е використання бібліотеки може привести до невизначеної поведінки всієї програми, оскільки з великою імовірністю завантажено неправильну бібліотеку. Тому необхідно контролювати отримане значення вказівника і вразі помилки переривати роботу програми.</w:t>
+      </w:r>
+    </w:p>
+    <w:p>
+      <w:pPr>
+        <w:pStyle w:val="a3"/>
+      </w:pPr>
+      <w:r>
+        <w:t xml:space="preserve">Системна функція </w:t>
+      </w:r>
+      <w:r>
+        <w:rPr>
+          <w:lang w:val="en-US"/>
+        </w:rPr>
+        <w:t>FreeLibrary</w:t>
+      </w:r>
+      <w:r>
+        <w:t xml:space="preserve"> вивантажує бібліотеку коли вона вже непотрібна. В якості параметру вона отримує дескриптор бібліотеки, що необхідно вивантажити, та повертає логічне </w:t>
+      </w:r>
+      <w:r>
+        <w:t>значення, що показує чи успішно була вивантажена бібліотека.</w:t>
+      </w:r>
+    </w:p>
+    <w:p>
+      <w:pPr>
+        <w:pStyle w:val="a3"/>
+      </w:pPr>
+      <w:r>
+        <w:t xml:space="preserve">Технічно функція </w:t>
+      </w:r>
+      <w:r>
+        <w:rPr>
+          <w:lang w:val="en-US"/>
+        </w:rPr>
+        <w:t>FreeLibrary</w:t>
+      </w:r>
+      <w:r>
+        <w:t xml:space="preserve"> не вивантажує бібліотеку, а лише зменшує кількість вказівників на неї. Власне вивантаження з пам’яті буде виконано лише тоді коли лічильник вказівників досягне нуля.</w:t>
+      </w:r>
+      <w:r>
+        <w:t xml:space="preserve"> Це так званий механізм підрахунку посилань. Він дозволяє економити ресурси системи коли одну бібліотеку використовують декілька додатків. </w:t>
+      </w:r>
+      <w:r>
+        <w:t xml:space="preserve">Перший виклик </w:t>
+      </w:r>
+      <w:r>
+        <w:t>LoadLibrary</w:t>
+      </w:r>
+      <w:r>
+        <w:t xml:space="preserve"> завантажує бібліотеку в пам’ять, а всі інші лише збільшують лічильник посилань.</w:t>
+      </w:r>
+    </w:p>
+    <w:p>
+      <w:pPr>
+        <w:pStyle w:val="a3"/>
+      </w:pPr>
+      <w:r>
+        <w:lastRenderedPageBreak/>
+        <w:t xml:space="preserve">Тому дуже важливо </w:t>
+      </w:r>
+      <w:r>
+        <w:t>викликати</w:t>
+      </w:r>
+      <w:r>
+        <w:t xml:space="preserve"> </w:t>
+      </w:r>
+      <w:r>
+        <w:rPr>
+          <w:lang w:val="en-US"/>
+        </w:rPr>
+        <w:t>FreeLibrary</w:t>
+      </w:r>
+      <w:r>
+        <w:t xml:space="preserve"> кожен раз при завершенні програми, навіть при аварійному, лічильник посилань ніколи не дійде до нуля і бібліотека не буде вивантажена</w:t>
+      </w:r>
+      <w:r>
+        <w:t>, аж до перезавантаження комп’ютера. В цей час її файл неможливо пермітити, перейменувати або перекомпілювати проект, оскілки файл вважається зайнятим.</w:t>
+      </w:r>
+    </w:p>
+    <w:p>
+      <w:pPr>
+        <w:pStyle w:val="a3"/>
+      </w:pPr>
+    </w:p>
+    <w:p>
+      <w:pPr>
+        <w:pStyle w:val="a3"/>
+      </w:pPr>
+      <w:r>
+        <w:t xml:space="preserve">З </w:t>
+      </w:r>
+      <w:r>
+        <w:rPr>
+          <w:lang w:val="en-US"/>
+        </w:rPr>
+        <w:t>DLL</w:t>
+      </w:r>
+      <w:r>
+        <w:t xml:space="preserve"> бібліотеки можна викликати лише окремі функції. А при розробці програмного коду бібліотеки в об’єктно-орієнтованому стилі весь функціонал розділений між об’єктами, які досить часто повинні бути в пам’яті на протязі всієї роботи програми. </w:t>
+      </w:r>
+      <w:r>
+        <w:t>В</w:t>
+      </w:r>
+      <w:r>
+        <w:t>иникає ситуація при якій об</w:t>
+      </w:r>
+      <w:r>
+        <w:t xml:space="preserve">’єкт повинен бути </w:t>
+      </w:r>
+      <w:r>
+        <w:t>створений</w:t>
+      </w:r>
+      <w:r>
+        <w:t xml:space="preserve"> перед викликом функції та видалятись після кількох викликів різних функцій. </w:t>
+      </w:r>
+      <w:r>
+        <w:t>Навіть якщо ствоювати об’єкт «ліниво», тобто при кожному виклику кожної функції перевіряти чи сторений об’єкт, якщо ні то створити його, залишається невирішеною проблема видалення.</w:t>
+      </w:r>
+    </w:p>
+    <w:p>
+      <w:pPr>
+        <w:pStyle w:val="a3"/>
+      </w:pPr>
+      <w:r>
+        <w:t>Найбільш простий варіант це в бібліотеці створити функції, що необхідно вилки до початку роботи та після її завершення. Але може ускладнити використання бібліотеки, оскільки розробники часто забувають викликати такі функції, особливо ті що пов’язані з очисткою ресурсів, адже їх влив не роботу програми не завжди очевидний.</w:t>
+      </w:r>
+    </w:p>
+    <w:p>
+      <w:pPr>
+        <w:pStyle w:val="a3"/>
+      </w:pPr>
+      <w:r>
+        <w:t xml:space="preserve">Для вирішення цієї проблеми можна додати спеціальну функцію </w:t>
+      </w:r>
+      <w:r>
+        <w:t>DllMain</w:t>
+      </w:r>
+      <w:r>
+        <w:t xml:space="preserve">, яка буде автоматично викликана при виникненні однієї з </w:t>
+      </w:r>
+      <w:r>
+        <w:t xml:space="preserve">описаних нижче </w:t>
+      </w:r>
+      <w:r>
+        <w:t>подій.</w:t>
+      </w:r>
+      <w:r>
+        <w:t xml:space="preserve"> Щоб визначити, що це за подія необхідно порівняти значення </w:t>
+      </w:r>
+      <w:r>
+        <w:t>параметр</w:t>
+      </w:r>
+      <w:r>
+        <w:t>у</w:t>
+      </w:r>
+      <w:r>
+        <w:t xml:space="preserve"> </w:t>
+      </w:r>
+      <w:r>
+        <w:t>fdwReason</w:t>
+      </w:r>
+      <w:r>
+        <w:t xml:space="preserve"> з однією з </w:t>
+      </w:r>
+      <w:r>
+        <w:t>наступних</w:t>
+      </w:r>
+      <w:r>
+        <w:t xml:space="preserve"> констант:</w:t>
+      </w:r>
+    </w:p>
+    <w:p>
+      <w:pPr>
+        <w:pStyle w:val="a3"/>
+      </w:pPr>
+      <w:r>
+        <w:t xml:space="preserve">DLL_PROCESS_ATTACH </w:t>
+      </w:r>
+      <w:r>
+        <w:t>—</w:t>
+      </w:r>
+      <w:r>
+        <w:t xml:space="preserve"> бібліотека була </w:t>
+      </w:r>
+      <w:r>
+        <w:t>завантажена</w:t>
+      </w:r>
+      <w:r>
+        <w:t xml:space="preserve"> в віртуальний адресний простір </w:t>
+      </w:r>
+      <w:r>
+        <w:t xml:space="preserve">поточного процесу, як результат </w:t>
+      </w:r>
+      <w:r>
+        <w:t>запуску процесу або виклику LoadLibrary.</w:t>
+      </w:r>
+    </w:p>
+    <w:p>
+      <w:pPr>
+        <w:pStyle w:val="a3"/>
+      </w:pPr>
+      <w:r>
+        <w:t>DLL_PROCESS_DETACH - бібліотека вивантажена з віртуального адресного простору процесу, що викликав через невдалу спробу завантаження або тому, що лічильник посилань досяг нуля.</w:t>
+      </w:r>
+    </w:p>
+    <w:p>
+      <w:pPr>
+        <w:pStyle w:val="a3"/>
+      </w:pPr>
+      <w:r>
+        <w:lastRenderedPageBreak/>
+        <w:t xml:space="preserve">DLL_THREAD_ATTACH </w:t>
+      </w:r>
+      <w:r>
+        <w:t>—</w:t>
+      </w:r>
+      <w:r>
+        <w:t xml:space="preserve"> Поточний процес створює новий потік. Коли це відбувається, система викликає функцію точки входу всіх бібліотек DLL, що в даний час приєднані до цього процесу. Виклик виконується в контексті нового потоку.</w:t>
+      </w:r>
+    </w:p>
+    <w:p>
+      <w:pPr>
+        <w:pStyle w:val="a3"/>
+        <w:rPr>
+          <w:lang w:val="ru-RU"/>
+        </w:rPr>
+      </w:pPr>
+      <w:r>
+        <w:t xml:space="preserve">DLL_THREAD_DETACH </w:t>
+      </w:r>
+      <w:r>
+        <w:t>—</w:t>
+      </w:r>
+      <w:r>
+        <w:t xml:space="preserve"> Потік завершився повністю. Якщо DLL зберігає вказівник на виділену пам'ять, потрібно використовувати цю можливість, щоб звільнити її. Система викликає функцію точки входу всіх завантажених в даний момент бібліотек DLL з цим значенням</w:t>
+      </w:r>
+      <w:r>
+        <w:rPr>
+          <w:color w:val="FF0000"/>
+        </w:rPr>
+        <w:t>.</w:t>
+      </w:r>
+      <w:r>
+        <w:rPr>
+          <w:color w:val="FF0000"/>
+          <w:lang w:val="ru-RU"/>
+        </w:rPr>
+        <w:t>[</w:t>
+      </w:r>
+      <w:r>
+        <w:rPr>
+          <w:color w:val="FF0000"/>
+          <w:lang w:val="en-US"/>
+        </w:rPr>
+        <w:t>XXXXXX</w:t>
+      </w:r>
+      <w:r>
+        <w:rPr>
+          <w:color w:val="FF0000"/>
+          <w:lang w:val="ru-RU"/>
+        </w:rPr>
+        <w:t>]</w:t>
+      </w:r>
+    </w:p>
+    <w:p>
+      <w:pPr>
+        <w:pStyle w:val="a3"/>
+      </w:pPr>
+    </w:p>
+    <w:p>
+      <w:pPr>
+        <w:pStyle w:val="a3"/>
+      </w:pPr>
+      <w:r>
+        <w:t>Найбільш цікавими є перші дві події, тому, що саме при їх виникненні можна виконати ініціалізацію і очитку ресурсів в середині бібліотеки.</w:t>
+      </w:r>
+    </w:p>
+    <w:p>
+      <w:pPr>
+        <w:pStyle w:val="a3"/>
+      </w:pPr>
+      <w:r>
+        <w:t xml:space="preserve">При додавані до порожнього проекту функції </w:t>
+      </w:r>
+      <w:r>
+        <w:t>DllMain</w:t>
+      </w:r>
+      <w:r>
+        <w:t xml:space="preserve"> можна отримати помилку, що така функція уже визначена. Щоб позбавитись від неї необхідно просто іще раз перекомпілювати проект.</w:t>
+      </w:r>
+    </w:p>
+    <w:p>
+      <w:pPr>
+        <w:pStyle w:val="a3"/>
+      </w:pPr>
+      <w:bookmarkStart w:id="0" w:name="_GoBack"/>
+      <w:bookmarkEnd w:id="0"/>
+    </w:p>
     <w:p>
       <w:pPr>
         <w:spacing w:line="360" w:lineRule="auto"/>
@@ -10,20 +399,21 @@
           <w:rFonts w:ascii="Times New Roman" w:hAnsi="Times New Roman" w:cs="Times New Roman"/>
           <w:sz w:val="28"/>
           <w:szCs w:val="28"/>
-          <w:lang w:val="uk-UA"/>
-        </w:rPr>
-      </w:pPr>
-      <w:proofErr w:type="spellStart"/>
-      <w:r>
+          <w:lang w:val="en-US"/>
+        </w:rPr>
+      </w:pPr>
+    </w:p>
+    <w:p>
+      <w:pPr>
+        <w:spacing w:line="360" w:lineRule="auto"/>
+        <w:jc w:val="both"/>
         <w:rPr>
           <w:rFonts w:ascii="Times New Roman" w:hAnsi="Times New Roman" w:cs="Times New Roman"/>
           <w:sz w:val="28"/>
           <w:szCs w:val="28"/>
-          <w:lang w:val="uk-UA"/>
-        </w:rPr>
-        <w:t>Asdas</w:t>
-      </w:r>
-      <w:proofErr w:type="spellEnd"/>
+          <w:lang w:val="en-US"/>
+        </w:rPr>
+      </w:pPr>
     </w:p>
     <w:p>
       <w:pPr>
@@ -33,209 +423,31 @@
           <w:rFonts w:ascii="Times New Roman" w:hAnsi="Times New Roman" w:cs="Times New Roman"/>
           <w:sz w:val="28"/>
           <w:szCs w:val="28"/>
-          <w:lang w:val="uk-UA"/>
-        </w:rPr>
-      </w:pPr>
-      <w:r>
+          <w:lang w:val="en-US"/>
+        </w:rPr>
+      </w:pPr>
+      <w:hyperlink r:id="rId5" w:history="1">
+        <w:r>
+          <w:rPr>
+            <w:rStyle w:val="a5"/>
+            <w:rFonts w:ascii="Times New Roman" w:hAnsi="Times New Roman" w:cs="Times New Roman"/>
+            <w:sz w:val="28"/>
+            <w:szCs w:val="28"/>
+            <w:lang w:val="en-US"/>
+          </w:rPr>
+          <w:t>https://msdn.microsoft.com/ru-ru/library/windows/desktop/ms682583(v=vs.85).aspx</w:t>
+        </w:r>
+      </w:hyperlink>
+    </w:p>
+    <w:p>
+      <w:pPr>
+        <w:spacing w:line="360" w:lineRule="auto"/>
+        <w:jc w:val="both"/>
         <w:rPr>
           <w:rFonts w:ascii="Times New Roman" w:hAnsi="Times New Roman" w:cs="Times New Roman"/>
           <w:sz w:val="28"/>
           <w:szCs w:val="28"/>
-          <w:lang w:val="uk-UA"/>
-        </w:rPr>
-        <w:t xml:space="preserve">В середовищі Microsoft </w:t>
-      </w:r>
-      <w:proofErr w:type="spellStart"/>
-      <w:r>
-        <w:rPr>
-          <w:rFonts w:ascii="Times New Roman" w:hAnsi="Times New Roman" w:cs="Times New Roman"/>
-          <w:sz w:val="28"/>
-          <w:szCs w:val="28"/>
-          <w:lang w:val="uk-UA"/>
-        </w:rPr>
-        <w:t>Visual</w:t>
-      </w:r>
-      <w:proofErr w:type="spellEnd"/>
-      <w:r>
-        <w:rPr>
-          <w:rFonts w:ascii="Times New Roman" w:hAnsi="Times New Roman" w:cs="Times New Roman"/>
-          <w:sz w:val="28"/>
-          <w:szCs w:val="28"/>
-          <w:lang w:val="uk-UA"/>
-        </w:rPr>
-        <w:t xml:space="preserve"> </w:t>
-      </w:r>
-      <w:proofErr w:type="spellStart"/>
-      <w:r>
-        <w:rPr>
-          <w:rFonts w:ascii="Times New Roman" w:hAnsi="Times New Roman" w:cs="Times New Roman"/>
-          <w:sz w:val="28"/>
-          <w:szCs w:val="28"/>
-          <w:lang w:val="uk-UA"/>
-        </w:rPr>
-        <w:t>Studio</w:t>
-      </w:r>
-      <w:proofErr w:type="spellEnd"/>
-      <w:r>
-        <w:rPr>
-          <w:rFonts w:ascii="Times New Roman" w:hAnsi="Times New Roman" w:cs="Times New Roman"/>
-          <w:sz w:val="28"/>
-          <w:szCs w:val="28"/>
-          <w:lang w:val="uk-UA"/>
-        </w:rPr>
-        <w:t xml:space="preserve"> необхідно створити новий проект типу Win32. У вікні створення проекту вибрати «Пустий проект». Після компіляції буде отримано DLL, бібліотеку імпорту (</w:t>
-      </w:r>
-      <w:proofErr w:type="spellStart"/>
-      <w:r>
-        <w:rPr>
-          <w:rFonts w:ascii="Times New Roman" w:hAnsi="Times New Roman" w:cs="Times New Roman"/>
-          <w:sz w:val="28"/>
-          <w:szCs w:val="28"/>
-          <w:lang w:val="uk-UA"/>
-        </w:rPr>
-        <w:t>.lib</w:t>
-      </w:r>
-      <w:proofErr w:type="spellEnd"/>
-      <w:r>
-        <w:rPr>
-          <w:rFonts w:ascii="Times New Roman" w:hAnsi="Times New Roman" w:cs="Times New Roman"/>
-          <w:sz w:val="28"/>
-          <w:szCs w:val="28"/>
-          <w:lang w:val="uk-UA"/>
-        </w:rPr>
-        <w:t>) та бібліотеку експорту (</w:t>
-      </w:r>
-      <w:proofErr w:type="spellStart"/>
-      <w:r>
-        <w:rPr>
-          <w:rFonts w:ascii="Times New Roman" w:hAnsi="Times New Roman" w:cs="Times New Roman"/>
-          <w:sz w:val="28"/>
-          <w:szCs w:val="28"/>
-          <w:lang w:val="uk-UA"/>
-        </w:rPr>
-        <w:t>.exp</w:t>
-      </w:r>
-      <w:proofErr w:type="spellEnd"/>
-      <w:r>
-        <w:rPr>
-          <w:rFonts w:ascii="Times New Roman" w:hAnsi="Times New Roman" w:cs="Times New Roman"/>
-          <w:sz w:val="28"/>
-          <w:szCs w:val="28"/>
-          <w:lang w:val="uk-UA"/>
-        </w:rPr>
-        <w:t>).</w:t>
-      </w:r>
-    </w:p>
-    <w:p>
-      <w:pPr>
-        <w:spacing w:line="360" w:lineRule="auto"/>
-        <w:jc w:val="both"/>
-        <w:rPr>
-          <w:rFonts w:ascii="Times New Roman" w:hAnsi="Times New Roman" w:cs="Times New Roman"/>
-          <w:sz w:val="28"/>
-          <w:szCs w:val="28"/>
-          <w:lang w:val="uk-UA"/>
-        </w:rPr>
-      </w:pPr>
-      <w:r>
-        <w:rPr>
-          <w:rFonts w:ascii="Times New Roman" w:hAnsi="Times New Roman" w:cs="Times New Roman"/>
-          <w:sz w:val="28"/>
-          <w:szCs w:val="28"/>
-          <w:lang w:val="uk-UA"/>
-        </w:rPr>
-        <w:t xml:space="preserve">Перш за все необхідно </w:t>
-      </w:r>
-      <w:r>
-        <w:rPr>
-          <w:rFonts w:ascii="Times New Roman" w:hAnsi="Times New Roman" w:cs="Times New Roman"/>
-          <w:sz w:val="28"/>
-          <w:szCs w:val="28"/>
-          <w:lang w:val="uk-UA"/>
-        </w:rPr>
-        <w:t>створити заготовочний файл</w:t>
-      </w:r>
-      <w:r>
-        <w:rPr>
-          <w:rFonts w:ascii="Times New Roman" w:hAnsi="Times New Roman" w:cs="Times New Roman"/>
-          <w:sz w:val="28"/>
-          <w:szCs w:val="28"/>
-          <w:lang w:val="uk-UA"/>
-        </w:rPr>
-        <w:t xml:space="preserve"> з сигнатурами методів</w:t>
-      </w:r>
-      <w:r>
-        <w:rPr>
-          <w:rFonts w:ascii="Times New Roman" w:hAnsi="Times New Roman" w:cs="Times New Roman"/>
-          <w:sz w:val="28"/>
-          <w:szCs w:val="28"/>
-          <w:lang w:val="uk-UA"/>
-        </w:rPr>
-        <w:t>, який може бути</w:t>
-      </w:r>
-      <w:r>
-        <w:rPr>
-          <w:rFonts w:ascii="Times New Roman" w:hAnsi="Times New Roman" w:cs="Times New Roman"/>
-          <w:sz w:val="28"/>
-          <w:szCs w:val="28"/>
-          <w:lang w:val="uk-UA"/>
-        </w:rPr>
-        <w:t xml:space="preserve"> використаний при</w:t>
-      </w:r>
-      <w:r>
-        <w:rPr>
-          <w:rFonts w:ascii="Times New Roman" w:hAnsi="Times New Roman" w:cs="Times New Roman"/>
-          <w:sz w:val="28"/>
-          <w:szCs w:val="28"/>
-          <w:lang w:val="uk-UA"/>
-        </w:rPr>
-        <w:t xml:space="preserve"> підключен</w:t>
-      </w:r>
-      <w:r>
-        <w:rPr>
-          <w:rFonts w:ascii="Times New Roman" w:hAnsi="Times New Roman" w:cs="Times New Roman"/>
-          <w:sz w:val="28"/>
-          <w:szCs w:val="28"/>
-          <w:lang w:val="uk-UA"/>
-        </w:rPr>
-        <w:t xml:space="preserve">ні </w:t>
-      </w:r>
-      <w:r>
-        <w:rPr>
-          <w:rFonts w:ascii="Times New Roman" w:hAnsi="Times New Roman" w:cs="Times New Roman"/>
-          <w:sz w:val="28"/>
-          <w:szCs w:val="28"/>
-          <w:lang w:val="en-US"/>
-        </w:rPr>
-        <w:t>DLL</w:t>
-      </w:r>
-      <w:r>
-        <w:rPr>
-          <w:rFonts w:ascii="Times New Roman" w:hAnsi="Times New Roman" w:cs="Times New Roman"/>
-          <w:sz w:val="28"/>
-          <w:szCs w:val="28"/>
-        </w:rPr>
-        <w:t xml:space="preserve"> </w:t>
-      </w:r>
-      <w:r>
-        <w:rPr>
-          <w:rFonts w:ascii="Times New Roman" w:hAnsi="Times New Roman" w:cs="Times New Roman"/>
-          <w:sz w:val="28"/>
-          <w:szCs w:val="28"/>
-          <w:lang w:val="uk-UA"/>
-        </w:rPr>
-        <w:t>з бібліотекою імпорту.</w:t>
-      </w:r>
-    </w:p>
-    <w:p>
-      <w:pPr>
-        <w:spacing w:line="360" w:lineRule="auto"/>
-        <w:jc w:val="both"/>
-        <w:rPr>
-          <w:rFonts w:ascii="Times New Roman" w:hAnsi="Times New Roman" w:cs="Times New Roman"/>
-          <w:sz w:val="28"/>
-          <w:szCs w:val="28"/>
-          <w:lang w:val="uk-UA"/>
+          <w:lang w:val="en-US"/>
         </w:rPr>
       </w:pPr>
     </w:p>
@@ -250,7 +462,7 @@
 </file>
 
 <file path=word/styles.xml><?xml version="1.0" encoding="utf-8"?>
-<w:styles xmlns:r="http://schemas.openxmlformats.org/officeDocument/2006/relationships" xmlns:w="http://schemas.openxmlformats.org/wordprocessingml/2006/main">
+<w:styles xmlns:mc="http://schemas.openxmlformats.org/markup-compatibility/2006" xmlns:r="http://schemas.openxmlformats.org/officeDocument/2006/relationships" xmlns:w="http://schemas.openxmlformats.org/wordprocessingml/2006/main" xmlns:w14="http://schemas.microsoft.com/office/word/2010/wordml" mc:Ignorable="w14">
   <w:docDefaults>
     <w:rPrDefault>
       <w:rPr>
@@ -421,7 +633,236 @@
     <w:uiPriority w:val="99"/>
     <w:semiHidden/>
     <w:unhideWhenUsed/>
+    <w:tblPr>
+      <w:tblInd w:w="0" w:type="dxa"/>
+      <w:tblCellMar>
+        <w:top w:w="0" w:type="dxa"/>
+        <w:left w:w="108" w:type="dxa"/>
+        <w:bottom w:w="0" w:type="dxa"/>
+        <w:right w:w="108" w:type="dxa"/>
+      </w:tblCellMar>
+    </w:tblPr>
+  </w:style>
+  <w:style w:type="numbering" w:default="1" w:styleId="a2">
+    <w:name w:val="No List"/>
+    <w:uiPriority w:val="99"/>
+    <w:semiHidden/>
+    <w:unhideWhenUsed/>
+  </w:style>
+  <w:style w:type="paragraph" w:customStyle="1" w:styleId="a3">
+    <w:name w:val="!Основне"/>
+    <w:basedOn w:val="a"/>
+    <w:link w:val="a4"/>
     <w:qFormat/>
+    <w:rsid w:val="00264714"/>
+    <w:pPr>
+      <w:spacing w:after="0" w:line="360" w:lineRule="auto"/>
+      <w:ind w:firstLine="567"/>
+      <w:jc w:val="both"/>
+    </w:pPr>
+    <w:rPr>
+      <w:rFonts w:ascii="Times New Roman" w:eastAsia="Times New Roman" w:hAnsi="Times New Roman" w:cs="Times New Roman"/>
+      <w:sz w:val="28"/>
+      <w:szCs w:val="28"/>
+      <w:lang w:val="uk-UA" w:eastAsia="ru-RU"/>
+    </w:rPr>
+  </w:style>
+  <w:style w:type="character" w:customStyle="1" w:styleId="a4">
+    <w:name w:val="!Основне Знак"/>
+    <w:link w:val="a3"/>
+    <w:rsid w:val="00264714"/>
+    <w:rPr>
+      <w:rFonts w:ascii="Times New Roman" w:eastAsia="Times New Roman" w:hAnsi="Times New Roman" w:cs="Times New Roman"/>
+      <w:sz w:val="28"/>
+      <w:szCs w:val="28"/>
+      <w:lang w:val="uk-UA" w:eastAsia="ru-RU"/>
+    </w:rPr>
+  </w:style>
+  <w:style w:type="character" w:styleId="a5">
+    <w:name w:val="Hyperlink"/>
+    <w:basedOn w:val="a0"/>
+    <w:uiPriority w:val="99"/>
+    <w:unhideWhenUsed/>
+    <w:rsid w:val="004447D7"/>
+    <w:rPr>
+      <w:color w:val="0000FF" w:themeColor="hyperlink"/>
+      <w:u w:val="single"/>
+    </w:rPr>
+  </w:style>
+</w:styles>
+</file>
+
+<file path=word/stylesWithEffects.xml><?xml version="1.0" encoding="utf-8"?>
+<w:styles xmlns:wpc="http://schemas.microsoft.com/office/word/2010/wordprocessingCanvas" xmlns:mc="http://schemas.openxmlformats.org/markup-compatibility/2006" xmlns:o="urn:schemas-microsoft-com:office:office" xmlns:r="http://schemas.openxmlformats.org/officeDocument/2006/relationships" xmlns:m="http://schemas.openxmlformats.org/officeDocument/2006/math" xmlns:v="urn:schemas-microsoft-com:vml" xmlns:wp14="http://schemas.microsoft.com/office/word/2010/wordprocessingDrawing" xmlns:wp="http://schemas.openxmlformats.org/drawingml/2006/wordprocessingDrawing" xmlns:w10="urn:schemas-microsoft-com:office:word" xmlns:w="http://schemas.openxmlformats.org/wordprocessingml/2006/main" xmlns:w14="http://schemas.microsoft.com/office/word/2010/wordml" xmlns:wpg="http://schemas.microsoft.com/office/word/2010/wordprocessingGroup" xmlns:wpi="http://schemas.microsoft.com/office/word/2010/wordprocessingInk" xmlns:wne="http://schemas.microsoft.com/office/word/2006/wordml" xmlns:wps="http://schemas.microsoft.com/office/word/2010/wordprocessingShape" mc:Ignorable="w14 wp14">
+  <w:docDefaults>
+    <w:rPrDefault>
+      <w:rPr>
+        <w:rFonts w:asciiTheme="minorHAnsi" w:eastAsiaTheme="minorEastAsia" w:hAnsiTheme="minorHAnsi" w:cstheme="minorBidi"/>
+        <w:sz w:val="22"/>
+        <w:szCs w:val="22"/>
+        <w:lang w:val="ru-RU" w:eastAsia="ru-RU" w:bidi="ar-SA"/>
+      </w:rPr>
+    </w:rPrDefault>
+    <w:pPrDefault>
+      <w:pPr>
+        <w:spacing w:after="200" w:line="276" w:lineRule="auto"/>
+      </w:pPr>
+    </w:pPrDefault>
+  </w:docDefaults>
+  <w:latentStyles w:defLockedState="0" w:defUIPriority="99" w:defSemiHidden="1" w:defUnhideWhenUsed="1" w:defQFormat="0" w:count="267">
+    <w:lsdException w:name="Normal" w:semiHidden="0" w:uiPriority="0" w:unhideWhenUsed="0" w:qFormat="1"/>
+    <w:lsdException w:name="heading 1" w:semiHidden="0" w:uiPriority="9" w:unhideWhenUsed="0" w:qFormat="1"/>
+    <w:lsdException w:name="heading 2" w:uiPriority="9" w:qFormat="1"/>
+    <w:lsdException w:name="heading 3" w:uiPriority="9" w:qFormat="1"/>
+    <w:lsdException w:name="heading 4" w:uiPriority="9" w:qFormat="1"/>
+    <w:lsdException w:name="heading 5" w:uiPriority="9" w:qFormat="1"/>
+    <w:lsdException w:name="heading 6" w:uiPriority="9" w:qFormat="1"/>
+    <w:lsdException w:name="heading 7" w:uiPriority="9" w:qFormat="1"/>
+    <w:lsdException w:name="heading 8" w:uiPriority="9" w:qFormat="1"/>
+    <w:lsdException w:name="heading 9" w:uiPriority="9" w:qFormat="1"/>
+    <w:lsdException w:name="toc 1" w:uiPriority="39"/>
+    <w:lsdException w:name="toc 2" w:uiPriority="39"/>
+    <w:lsdException w:name="toc 3" w:uiPriority="39"/>
+    <w:lsdException w:name="toc 4" w:uiPriority="39"/>
+    <w:lsdException w:name="toc 5" w:uiPriority="39"/>
+    <w:lsdException w:name="toc 6" w:uiPriority="39"/>
+    <w:lsdException w:name="toc 7" w:uiPriority="39"/>
+    <w:lsdException w:name="toc 8" w:uiPriority="39"/>
+    <w:lsdException w:name="toc 9" w:uiPriority="39"/>
+    <w:lsdException w:name="caption" w:uiPriority="35" w:qFormat="1"/>
+    <w:lsdException w:name="Title" w:semiHidden="0" w:uiPriority="10" w:unhideWhenUsed="0" w:qFormat="1"/>
+    <w:lsdException w:name="Default Paragraph Font" w:uiPriority="1"/>
+    <w:lsdException w:name="Subtitle" w:semiHidden="0" w:uiPriority="11" w:unhideWhenUsed="0" w:qFormat="1"/>
+    <w:lsdException w:name="Strong" w:semiHidden="0" w:uiPriority="22" w:unhideWhenUsed="0" w:qFormat="1"/>
+    <w:lsdException w:name="Emphasis" w:semiHidden="0" w:uiPriority="20" w:unhideWhenUsed="0" w:qFormat="1"/>
+    <w:lsdException w:name="Table Grid" w:semiHidden="0" w:uiPriority="59" w:unhideWhenUsed="0"/>
+    <w:lsdException w:name="Placeholder Text" w:unhideWhenUsed="0"/>
+    <w:lsdException w:name="No Spacing" w:semiHidden="0" w:uiPriority="1" w:unhideWhenUsed="0" w:qFormat="1"/>
+    <w:lsdException w:name="Light Shading" w:semiHidden="0" w:uiPriority="60" w:unhideWhenUsed="0"/>
+    <w:lsdException w:name="Light List" w:semiHidden="0" w:uiPriority="61" w:unhideWhenUsed="0"/>
+    <w:lsdException w:name="Light Grid" w:semiHidden="0" w:uiPriority="62" w:unhideWhenUsed="0"/>
+    <w:lsdException w:name="Medium Shading 1" w:semiHidden="0" w:uiPriority="63" w:unhideWhenUsed="0"/>
+    <w:lsdException w:name="Medium Shading 2" w:semiHidden="0" w:uiPriority="64" w:unhideWhenUsed="0"/>
+    <w:lsdException w:name="Medium List 1" w:semiHidden="0" w:uiPriority="65" w:unhideWhenUsed="0"/>
+    <w:lsdException w:name="Medium List 2" w:semiHidden="0" w:uiPriority="66" w:unhideWhenUsed="0"/>
+    <w:lsdException w:name="Medium Grid 1" w:semiHidden="0" w:uiPriority="67" w:unhideWhenUsed="0"/>
+    <w:lsdException w:name="Medium Grid 2" w:semiHidden="0" w:uiPriority="68" w:unhideWhenUsed="0"/>
+    <w:lsdException w:name="Medium Grid 3" w:semiHidden="0" w:uiPriority="69" w:unhideWhenUsed="0"/>
+    <w:lsdException w:name="Dark List" w:semiHidden="0" w:uiPriority="70" w:unhideWhenUsed="0"/>
+    <w:lsdException w:name="Colorful Shading" w:semiHidden="0" w:uiPriority="71" w:unhideWhenUsed="0"/>
+    <w:lsdException w:name="Colorful List" w:semiHidden="0" w:uiPriority="72" w:unhideWhenUsed="0"/>
+    <w:lsdException w:name="Colorful Grid" w:semiHidden="0" w:uiPriority="73" w:unhideWhenUsed="0"/>
+    <w:lsdException w:name="Light Shading Accent 1" w:semiHidden="0" w:uiPriority="60" w:unhideWhenUsed="0"/>
+    <w:lsdException w:name="Light List Accent 1" w:semiHidden="0" w:uiPriority="61" w:unhideWhenUsed="0"/>
+    <w:lsdException w:name="Light Grid Accent 1" w:semiHidden="0" w:uiPriority="62" w:unhideWhenUsed="0"/>
+    <w:lsdException w:name="Medium Shading 1 Accent 1" w:semiHidden="0" w:uiPriority="63" w:unhideWhenUsed="0"/>
+    <w:lsdException w:name="Medium Shading 2 Accent 1" w:semiHidden="0" w:uiPriority="64" w:unhideWhenUsed="0"/>
+    <w:lsdException w:name="Medium List 1 Accent 1" w:semiHidden="0" w:uiPriority="65" w:unhideWhenUsed="0"/>
+    <w:lsdException w:name="Revision" w:unhideWhenUsed="0"/>
+    <w:lsdException w:name="List Paragraph" w:semiHidden="0" w:uiPriority="34" w:unhideWhenUsed="0" w:qFormat="1"/>
+    <w:lsdException w:name="Quote" w:semiHidden="0" w:uiPriority="29" w:unhideWhenUsed="0" w:qFormat="1"/>
+    <w:lsdException w:name="Intense Quote" w:semiHidden="0" w:uiPriority="30" w:unhideWhenUsed="0" w:qFormat="1"/>
+    <w:lsdException w:name="Medium List 2 Accent 1" w:semiHidden="0" w:uiPriority="66" w:unhideWhenUsed="0"/>
+    <w:lsdException w:name="Medium Grid 1 Accent 1" w:semiHidden="0" w:uiPriority="67" w:unhideWhenUsed="0"/>
+    <w:lsdException w:name="Medium Grid 2 Accent 1" w:semiHidden="0" w:uiPriority="68" w:unhideWhenUsed="0"/>
+    <w:lsdException w:name="Medium Grid 3 Accent 1" w:semiHidden="0" w:uiPriority="69" w:unhideWhenUsed="0"/>
+    <w:lsdException w:name="Dark List Accent 1" w:semiHidden="0" w:uiPriority="70" w:unhideWhenUsed="0"/>
+    <w:lsdException w:name="Colorful Shading Accent 1" w:semiHidden="0" w:uiPriority="71" w:unhideWhenUsed="0"/>
+    <w:lsdException w:name="Colorful List Accent 1" w:semiHidden="0" w:uiPriority="72" w:unhideWhenUsed="0"/>
+    <w:lsdException w:name="Colorful Grid Accent 1" w:semiHidden="0" w:uiPriority="73" w:unhideWhenUsed="0"/>
+    <w:lsdException w:name="Light Shading Accent 2" w:semiHidden="0" w:uiPriority="60" w:unhideWhenUsed="0"/>
+    <w:lsdException w:name="Light List Accent 2" w:semiHidden="0" w:uiPriority="61" w:unhideWhenUsed="0"/>
+    <w:lsdException w:name="Light Grid Accent 2" w:semiHidden="0" w:uiPriority="62" w:unhideWhenUsed="0"/>
+    <w:lsdException w:name="Medium Shading 1 Accent 2" w:semiHidden="0" w:uiPriority="63" w:unhideWhenUsed="0"/>
+    <w:lsdException w:name="Medium Shading 2 Accent 2" w:semiHidden="0" w:uiPriority="64" w:unhideWhenUsed="0"/>
+    <w:lsdException w:name="Medium List 1 Accent 2" w:semiHidden="0" w:uiPriority="65" w:unhideWhenUsed="0"/>
+    <w:lsdException w:name="Medium List 2 Accent 2" w:semiHidden="0" w:uiPriority="66" w:unhideWhenUsed="0"/>
+    <w:lsdException w:name="Medium Grid 1 Accent 2" w:semiHidden="0" w:uiPriority="67" w:unhideWhenUsed="0"/>
+    <w:lsdException w:name="Medium Grid 2 Accent 2" w:semiHidden="0" w:uiPriority="68" w:unhideWhenUsed="0"/>
+    <w:lsdException w:name="Medium Grid 3 Accent 2" w:semiHidden="0" w:uiPriority="69" w:unhideWhenUsed="0"/>
+    <w:lsdException w:name="Dark List Accent 2" w:semiHidden="0" w:uiPriority="70" w:unhideWhenUsed="0"/>
+    <w:lsdException w:name="Colorful Shading Accent 2" w:semiHidden="0" w:uiPriority="71" w:unhideWhenUsed="0"/>
+    <w:lsdException w:name="Colorful List Accent 2" w:semiHidden="0" w:uiPriority="72" w:unhideWhenUsed="0"/>
+    <w:lsdException w:name="Colorful Grid Accent 2" w:semiHidden="0" w:uiPriority="73" w:unhideWhenUsed="0"/>
+    <w:lsdException w:name="Light Shading Accent 3" w:semiHidden="0" w:uiPriority="60" w:unhideWhenUsed="0"/>
+    <w:lsdException w:name="Light List Accent 3" w:semiHidden="0" w:uiPriority="61" w:unhideWhenUsed="0"/>
+    <w:lsdException w:name="Light Grid Accent 3" w:semiHidden="0" w:uiPriority="62" w:unhideWhenUsed="0"/>
+    <w:lsdException w:name="Medium Shading 1 Accent 3" w:semiHidden="0" w:uiPriority="63" w:unhideWhenUsed="0"/>
+    <w:lsdException w:name="Medium Shading 2 Accent 3" w:semiHidden="0" w:uiPriority="64" w:unhideWhenUsed="0"/>
+    <w:lsdException w:name="Medium List 1 Accent 3" w:semiHidden="0" w:uiPriority="65" w:unhideWhenUsed="0"/>
+    <w:lsdException w:name="Medium List 2 Accent 3" w:semiHidden="0" w:uiPriority="66" w:unhideWhenUsed="0"/>
+    <w:lsdException w:name="Medium Grid 1 Accent 3" w:semiHidden="0" w:uiPriority="67" w:unhideWhenUsed="0"/>
+    <w:lsdException w:name="Medium Grid 2 Accent 3" w:semiHidden="0" w:uiPriority="68" w:unhideWhenUsed="0"/>
+    <w:lsdException w:name="Medium Grid 3 Accent 3" w:semiHidden="0" w:uiPriority="69" w:unhideWhenUsed="0"/>
+    <w:lsdException w:name="Dark List Accent 3" w:semiHidden="0" w:uiPriority="70" w:unhideWhenUsed="0"/>
+    <w:lsdException w:name="Colorful Shading Accent 3" w:semiHidden="0" w:uiPriority="71" w:unhideWhenUsed="0"/>
+    <w:lsdException w:name="Colorful List Accent 3" w:semiHidden="0" w:uiPriority="72" w:unhideWhenUsed="0"/>
+    <w:lsdException w:name="Colorful Grid Accent 3" w:semiHidden="0" w:uiPriority="73" w:unhideWhenUsed="0"/>
+    <w:lsdException w:name="Light Shading Accent 4" w:semiHidden="0" w:uiPriority="60" w:unhideWhenUsed="0"/>
+    <w:lsdException w:name="Light List Accent 4" w:semiHidden="0" w:uiPriority="61" w:unhideWhenUsed="0"/>
+    <w:lsdException w:name="Light Grid Accent 4" w:semiHidden="0" w:uiPriority="62" w:unhideWhenUsed="0"/>
+    <w:lsdException w:name="Medium Shading 1 Accent 4" w:semiHidden="0" w:uiPriority="63" w:unhideWhenUsed="0"/>
+    <w:lsdException w:name="Medium Shading 2 Accent 4" w:semiHidden="0" w:uiPriority="64" w:unhideWhenUsed="0"/>
+    <w:lsdException w:name="Medium List 1 Accent 4" w:semiHidden="0" w:uiPriority="65" w:unhideWhenUsed="0"/>
+    <w:lsdException w:name="Medium List 2 Accent 4" w:semiHidden="0" w:uiPriority="66" w:unhideWhenUsed="0"/>
+    <w:lsdException w:name="Medium Grid 1 Accent 4" w:semiHidden="0" w:uiPriority="67" w:unhideWhenUsed="0"/>
+    <w:lsdException w:name="Medium Grid 2 Accent 4" w:semiHidden="0" w:uiPriority="68" w:unhideWhenUsed="0"/>
+    <w:lsdException w:name="Medium Grid 3 Accent 4" w:semiHidden="0" w:uiPriority="69" w:unhideWhenUsed="0"/>
+    <w:lsdException w:name="Dark List Accent 4" w:semiHidden="0" w:uiPriority="70" w:unhideWhenUsed="0"/>
+    <w:lsdException w:name="Colorful Shading Accent 4" w:semiHidden="0" w:uiPriority="71" w:unhideWhenUsed="0"/>
+    <w:lsdException w:name="Colorful List Accent 4" w:semiHidden="0" w:uiPriority="72" w:unhideWhenUsed="0"/>
+    <w:lsdException w:name="Colorful Grid Accent 4" w:semiHidden="0" w:uiPriority="73" w:unhideWhenUsed="0"/>
+    <w:lsdException w:name="Light Shading Accent 5" w:semiHidden="0" w:uiPriority="60" w:unhideWhenUsed="0"/>
+    <w:lsdException w:name="Light List Accent 5" w:semiHidden="0" w:uiPriority="61" w:unhideWhenUsed="0"/>
+    <w:lsdException w:name="Light Grid Accent 5" w:semiHidden="0" w:uiPriority="62" w:unhideWhenUsed="0"/>
+    <w:lsdException w:name="Medium Shading 1 Accent 5" w:semiHidden="0" w:uiPriority="63" w:unhideWhenUsed="0"/>
+    <w:lsdException w:name="Medium Shading 2 Accent 5" w:semiHidden="0" w:uiPriority="64" w:unhideWhenUsed="0"/>
+    <w:lsdException w:name="Medium List 1 Accent 5" w:semiHidden="0" w:uiPriority="65" w:unhideWhenUsed="0"/>
+    <w:lsdException w:name="Medium List 2 Accent 5" w:semiHidden="0" w:uiPriority="66" w:unhideWhenUsed="0"/>
+    <w:lsdException w:name="Medium Grid 1 Accent 5" w:semiHidden="0" w:uiPriority="67" w:unhideWhenUsed="0"/>
+    <w:lsdException w:name="Medium Grid 2 Accent 5" w:semiHidden="0" w:uiPriority="68" w:unhideWhenUsed="0"/>
+    <w:lsdException w:name="Medium Grid 3 Accent 5" w:semiHidden="0" w:uiPriority="69" w:unhideWhenUsed="0"/>
+    <w:lsdException w:name="Dark List Accent 5" w:semiHidden="0" w:uiPriority="70" w:unhideWhenUsed="0"/>
+    <w:lsdException w:name="Colorful Shading Accent 5" w:semiHidden="0" w:uiPriority="71" w:unhideWhenUsed="0"/>
+    <w:lsdException w:name="Colorful List Accent 5" w:semiHidden="0" w:uiPriority="72" w:unhideWhenUsed="0"/>
+    <w:lsdException w:name="Colorful Grid Accent 5" w:semiHidden="0" w:uiPriority="73" w:unhideWhenUsed="0"/>
+    <w:lsdException w:name="Light Shading Accent 6" w:semiHidden="0" w:uiPriority="60" w:unhideWhenUsed="0"/>
+    <w:lsdException w:name="Light List Accent 6" w:semiHidden="0" w:uiPriority="61" w:unhideWhenUsed="0"/>
+    <w:lsdException w:name="Light Grid Accent 6" w:semiHidden="0" w:uiPriority="62" w:unhideWhenUsed="0"/>
+    <w:lsdException w:name="Medium Shading 1 Accent 6" w:semiHidden="0" w:uiPriority="63" w:unhideWhenUsed="0"/>
+    <w:lsdException w:name="Medium Shading 2 Accent 6" w:semiHidden="0" w:uiPriority="64" w:unhideWhenUsed="0"/>
+    <w:lsdException w:name="Medium List 1 Accent 6" w:semiHidden="0" w:uiPriority="65" w:unhideWhenUsed="0"/>
+    <w:lsdException w:name="Medium List 2 Accent 6" w:semiHidden="0" w:uiPriority="66" w:unhideWhenUsed="0"/>
+    <w:lsdException w:name="Medium Grid 1 Accent 6" w:semiHidden="0" w:uiPriority="67" w:unhideWhenUsed="0"/>
+    <w:lsdException w:name="Medium Grid 2 Accent 6" w:semiHidden="0" w:uiPriority="68" w:unhideWhenUsed="0"/>
+    <w:lsdException w:name="Medium Grid 3 Accent 6" w:semiHidden="0" w:uiPriority="69" w:unhideWhenUsed="0"/>
+    <w:lsdException w:name="Dark List Accent 6" w:semiHidden="0" w:uiPriority="70" w:unhideWhenUsed="0"/>
+    <w:lsdException w:name="Colorful Shading Accent 6" w:semiHidden="0" w:uiPriority="71" w:unhideWhenUsed="0"/>
+    <w:lsdException w:name="Colorful List Accent 6" w:semiHidden="0" w:uiPriority="72" w:unhideWhenUsed="0"/>
+    <w:lsdException w:name="Colorful Grid Accent 6" w:semiHidden="0" w:uiPriority="73" w:unhideWhenUsed="0"/>
+    <w:lsdException w:name="Subtle Emphasis" w:semiHidden="0" w:uiPriority="19" w:unhideWhenUsed="0" w:qFormat="1"/>
+    <w:lsdException w:name="Intense Emphasis" w:semiHidden="0" w:uiPriority="21" w:unhideWhenUsed="0" w:qFormat="1"/>
+    <w:lsdException w:name="Subtle Reference" w:semiHidden="0" w:uiPriority="31" w:unhideWhenUsed="0" w:qFormat="1"/>
+    <w:lsdException w:name="Intense Reference" w:semiHidden="0" w:uiPriority="32" w:unhideWhenUsed="0" w:qFormat="1"/>
+    <w:lsdException w:name="Book Title" w:semiHidden="0" w:uiPriority="33" w:unhideWhenUsed="0" w:qFormat="1"/>
+    <w:lsdException w:name="Bibliography" w:uiPriority="37"/>
+    <w:lsdException w:name="TOC Heading" w:uiPriority="39" w:qFormat="1"/>
+  </w:latentStyles>
+  <w:style w:type="paragraph" w:default="1" w:styleId="a">
+    <w:name w:val="Normal"/>
+    <w:qFormat/>
+  </w:style>
+  <w:style w:type="character" w:default="1" w:styleId="a0">
+    <w:name w:val="Default Paragraph Font"/>
+    <w:uiPriority w:val="1"/>
+    <w:semiHidden/>
+    <w:unhideWhenUsed/>
+  </w:style>
+  <w:style w:type="table" w:default="1" w:styleId="a1">
+    <w:name w:val="Normal Table"/>
+    <w:uiPriority w:val="99"/>
+    <w:semiHidden/>
+    <w:unhideWhenUsed/>
     <w:tblPr>
       <w:tblInd w:w="0" w:type="dxa"/>
       <w:tblCellMar>

</xml_diff>